<commit_message>
De laatste taak erbij gezet.
</commit_message>
<xml_diff>
--- a/doc/Documentatie/Taken/Taken (Rood Boos).docx
+++ b/doc/Documentatie/Taken/Taken (Rood Boos).docx
@@ -93,16 +93,7 @@
                 <w:szCs w:val="28"/>
                 <w:shd w:val="clear" w:color="auto" w:fill="FFFFFF"/>
               </w:rPr>
-              <w:t>gereedschap</w:t>
-            </w:r>
-            <w:r>
-              <w:rPr>
-                <w:rFonts w:ascii="Arial" w:hAnsi="Arial" w:cs="Arial"/>
-                <w:sz w:val="28"/>
-                <w:szCs w:val="28"/>
-                <w:shd w:val="clear" w:color="auto" w:fill="FFFFFF"/>
-              </w:rPr>
-              <w:t xml:space="preserve"> </w:t>
+              <w:t xml:space="preserve">gereedschap </w:t>
             </w:r>
             <w:r>
               <w:rPr>
@@ -279,17 +270,15 @@
               </w:rPr>
               <w:t xml:space="preserve">Geef elke pagina de class van de bijbehorende </w:t>
             </w:r>
-            <w:proofErr w:type="spellStart"/>
-            <w:r>
-              <w:rPr>
-                <w:rFonts w:ascii="Arial" w:hAnsi="Arial" w:cs="Arial"/>
-                <w:sz w:val="28"/>
-                <w:szCs w:val="28"/>
-                <w:shd w:val="clear" w:color="auto" w:fill="FFFFFF"/>
-              </w:rPr>
-              <w:t>catogerie</w:t>
-            </w:r>
-            <w:proofErr w:type="spellEnd"/>
+            <w:r>
+              <w:rPr>
+                <w:rFonts w:ascii="Arial" w:hAnsi="Arial" w:cs="Arial"/>
+                <w:sz w:val="28"/>
+                <w:szCs w:val="28"/>
+                <w:shd w:val="clear" w:color="auto" w:fill="FFFFFF"/>
+              </w:rPr>
+              <w:t>categorie</w:t>
+            </w:r>
             <w:r>
               <w:rPr>
                 <w:rFonts w:ascii="Arial" w:hAnsi="Arial" w:cs="Arial"/>
@@ -465,16 +454,7 @@
                 <w:szCs w:val="28"/>
                 <w:shd w:val="clear" w:color="auto" w:fill="FFFFFF"/>
               </w:rPr>
-              <w:t>film</w:t>
-            </w:r>
-            <w:r>
-              <w:rPr>
-                <w:rFonts w:ascii="Arial" w:hAnsi="Arial" w:cs="Arial"/>
-                <w:sz w:val="28"/>
-                <w:szCs w:val="28"/>
-                <w:shd w:val="clear" w:color="auto" w:fill="FFFFFF"/>
-              </w:rPr>
-              <w:t>s</w:t>
+              <w:t>films</w:t>
             </w:r>
             <w:r>
               <w:rPr>
@@ -605,17 +585,15 @@
               </w:rPr>
               <w:t xml:space="preserve">Geef elke pagina de class van de bijbehorende </w:t>
             </w:r>
-            <w:proofErr w:type="spellStart"/>
-            <w:r>
-              <w:rPr>
-                <w:rFonts w:ascii="Arial" w:hAnsi="Arial" w:cs="Arial"/>
-                <w:sz w:val="28"/>
-                <w:szCs w:val="28"/>
-                <w:shd w:val="clear" w:color="auto" w:fill="FFFFFF"/>
-              </w:rPr>
-              <w:t>catogerie</w:t>
-            </w:r>
-            <w:proofErr w:type="spellEnd"/>
+            <w:r>
+              <w:rPr>
+                <w:rFonts w:ascii="Arial" w:hAnsi="Arial" w:cs="Arial"/>
+                <w:sz w:val="28"/>
+                <w:szCs w:val="28"/>
+                <w:shd w:val="clear" w:color="auto" w:fill="FFFFFF"/>
+              </w:rPr>
+              <w:t>categorie</w:t>
+            </w:r>
             <w:r>
               <w:rPr>
                 <w:rFonts w:ascii="Arial" w:hAnsi="Arial" w:cs="Arial"/>
@@ -682,27 +660,16 @@
                 <w:szCs w:val="28"/>
                 <w:shd w:val="clear" w:color="auto" w:fill="FFFFFF"/>
               </w:rPr>
-              <w:t xml:space="preserve">Als gebruiker wil ik een lied kunnen selecteren en de </w:t>
-            </w:r>
-            <w:proofErr w:type="spellStart"/>
-            <w:r>
-              <w:rPr>
-                <w:rFonts w:ascii="Arial" w:hAnsi="Arial" w:cs="Arial"/>
-                <w:sz w:val="28"/>
-                <w:szCs w:val="28"/>
-                <w:shd w:val="clear" w:color="auto" w:fill="FFFFFF"/>
-              </w:rPr>
-              <w:t>lyrics</w:t>
-            </w:r>
-            <w:proofErr w:type="spellEnd"/>
-            <w:r>
-              <w:rPr>
-                <w:rFonts w:ascii="Arial" w:hAnsi="Arial" w:cs="Arial"/>
-                <w:sz w:val="28"/>
-                <w:szCs w:val="28"/>
-                <w:shd w:val="clear" w:color="auto" w:fill="FFFFFF"/>
-              </w:rPr>
-              <w:t xml:space="preserve"> hiervan bekijken</w:t>
+              <w:t xml:space="preserve">Als gebruiker wil ik een </w:t>
+            </w:r>
+            <w:r>
+              <w:rPr>
+                <w:rFonts w:ascii="Arial" w:hAnsi="Arial" w:cs="Arial"/>
+                <w:sz w:val="28"/>
+                <w:szCs w:val="28"/>
+                <w:shd w:val="clear" w:color="auto" w:fill="FFFFFF"/>
+              </w:rPr>
+              <w:t>menu bovenaan iedere pagina.</w:t>
             </w:r>
           </w:p>
         </w:tc>
@@ -766,7 +733,7 @@
                 <w:szCs w:val="28"/>
                 <w:shd w:val="clear" w:color="auto" w:fill="FFFFFF"/>
               </w:rPr>
-              <w:t>Selectie scherm voor songteksten</w:t>
+              <w:t>Een header aanmaken</w:t>
             </w:r>
             <w:r>
               <w:rPr>
@@ -808,69 +775,7 @@
                 <w:szCs w:val="28"/>
                 <w:shd w:val="clear" w:color="auto" w:fill="FFFFFF"/>
               </w:rPr>
-              <w:t>Een songtekst pagina voor ieder lied</w:t>
-            </w:r>
-            <w:r>
-              <w:rPr>
-                <w:rFonts w:ascii="Arial" w:hAnsi="Arial" w:cs="Arial"/>
-                <w:sz w:val="28"/>
-                <w:szCs w:val="28"/>
-                <w:shd w:val="clear" w:color="auto" w:fill="FFFFFF"/>
-              </w:rPr>
-              <w:t>”</w:t>
-            </w:r>
-          </w:p>
-          <w:p>
-            <w:pPr>
-              <w:pStyle w:val="ListParagraph"/>
-              <w:numPr>
-                <w:ilvl w:val="0"/>
-                <w:numId w:val="1"/>
-              </w:numPr>
-              <w:rPr>
-                <w:rFonts w:ascii="Arial" w:hAnsi="Arial" w:cs="Arial"/>
-                <w:sz w:val="28"/>
-                <w:szCs w:val="28"/>
-                <w:shd w:val="clear" w:color="auto" w:fill="FFFFFF"/>
-              </w:rPr>
-            </w:pPr>
-            <w:r>
-              <w:rPr>
-                <w:rFonts w:ascii="Arial" w:hAnsi="Arial" w:cs="Arial"/>
-                <w:sz w:val="28"/>
-                <w:szCs w:val="28"/>
-                <w:shd w:val="clear" w:color="auto" w:fill="FFFFFF"/>
-              </w:rPr>
-              <w:t>“</w:t>
-            </w:r>
-            <w:r>
-              <w:rPr>
-                <w:rFonts w:ascii="Arial" w:hAnsi="Arial" w:cs="Arial"/>
-                <w:sz w:val="28"/>
-                <w:szCs w:val="28"/>
-                <w:shd w:val="clear" w:color="auto" w:fill="FFFFFF"/>
-              </w:rPr>
-              <w:t xml:space="preserve">Geef elke pagina de class van de bijbehorende </w:t>
-            </w:r>
-            <w:proofErr w:type="spellStart"/>
-            <w:r>
-              <w:rPr>
-                <w:rFonts w:ascii="Arial" w:hAnsi="Arial" w:cs="Arial"/>
-                <w:sz w:val="28"/>
-                <w:szCs w:val="28"/>
-                <w:shd w:val="clear" w:color="auto" w:fill="FFFFFF"/>
-              </w:rPr>
-              <w:t>catogerie</w:t>
-            </w:r>
-            <w:proofErr w:type="spellEnd"/>
-            <w:r>
-              <w:rPr>
-                <w:rFonts w:ascii="Arial" w:hAnsi="Arial" w:cs="Arial"/>
-                <w:sz w:val="28"/>
-                <w:szCs w:val="28"/>
-                <w:shd w:val="clear" w:color="auto" w:fill="FFFFFF"/>
-              </w:rPr>
-              <w:t xml:space="preserve"> en stel in CSS de juiste kleur in</w:t>
+              <w:t>De header op elke pagina oproepen</w:t>
             </w:r>
             <w:r>
               <w:rPr>

</xml_diff>